<commit_message>
Updated files to read
</commit_message>
<xml_diff>
--- a/Assignment 2 for PG3400.docx
+++ b/Assignment 2 for PG3400.docx
@@ -17,19 +17,9 @@
       </w:r>
     </w:p>
     <w:p>
-      <w:proofErr w:type="spellStart"/>
-      <w:r>
-        <w:t>Kjetil</w:t>
-      </w:r>
-      <w:proofErr w:type="spellEnd"/>
-      <w:r>
-        <w:t xml:space="preserve"> </w:t>
-      </w:r>
-      <w:proofErr w:type="spellStart"/>
-      <w:r>
-        <w:t>Raaen</w:t>
-      </w:r>
-      <w:proofErr w:type="spellEnd"/>
+      <w:r>
+        <w:t>Kjetil Raaen</w:t>
+      </w:r>
     </w:p>
     <w:p>
       <w:r>
@@ -47,8 +37,6 @@
       <w:r>
         <w:t>7</w:t>
       </w:r>
-      <w:bookmarkStart w:id="0" w:name="_GoBack"/>
-      <w:bookmarkEnd w:id="0"/>
       <w:r>
         <w:rPr>
           <w:vertAlign w:val="superscript"/>
@@ -105,6 +93,11 @@
       <w:r>
         <w:t xml:space="preserve"> .txt-files. These contain files named “part_x_y_name.txt” these are 30x30 character parts of ASCII-drawings. </w:t>
       </w:r>
+      <w:r>
+        <w:t>That is, the asci-art is split into 30 by 30 squares of characters, and need to be puzzled together. After each line you will need to add a newline character.</w:t>
+      </w:r>
+      <w:bookmarkStart w:id="0" w:name="_GoBack"/>
+      <w:bookmarkEnd w:id="0"/>
     </w:p>
     <w:p/>
     <w:p>

</xml_diff>